<commit_message>
-Baselined all documents for this deliverable as PDFs ready for printing. -Added Programming and Testing to HTML Deliverables.
</commit_message>
<xml_diff>
--- a/ browsermonkey/Programming Team/scratch/Documentation.docx
+++ b/ browsermonkey/Programming Team/scratch/Documentation.docx
@@ -225,44 +225,53 @@
         </w:rPr>
         <w:t>Programming</w:t>
       </w:r>
-    </w:p>
-    <w:p>
-      <w:pPr>
-        <w:jc w:val="center"/>
-        <w:rPr>
-          <w:rFonts w:cs="Arial"/>
-        </w:rPr>
-      </w:pPr>
-    </w:p>
-    <w:p>
-      <w:pPr>
-        <w:jc w:val="center"/>
-        <w:rPr>
-          <w:rFonts w:cs="Arial"/>
-        </w:rPr>
-      </w:pPr>
-      <w:r>
-        <w:rPr>
-          <w:rFonts w:cs="Arial"/>
-        </w:rPr>
-        <w:t xml:space="preserve">v </w:t>
-      </w:r>
-      <w:r>
-        <w:rPr>
-          <w:rFonts w:cs="Arial"/>
-        </w:rPr>
-        <w:t>1.0</w:t>
-      </w:r>
-    </w:p>
-    <w:p>
-      <w:pPr>
-        <w:jc w:val="center"/>
+      <w:r>
         <w:rPr>
           <w:rFonts w:cs="Arial"/>
           <w:b/>
           <w:sz w:val="36"/>
           <w:szCs w:val="36"/>
         </w:rPr>
+        <w:t xml:space="preserve"> Documentation</w:t>
+      </w:r>
+    </w:p>
+    <w:p>
+      <w:pPr>
+        <w:jc w:val="center"/>
+        <w:rPr>
+          <w:rFonts w:cs="Arial"/>
+        </w:rPr>
+      </w:pPr>
+    </w:p>
+    <w:p>
+      <w:pPr>
+        <w:jc w:val="center"/>
+        <w:rPr>
+          <w:rFonts w:cs="Arial"/>
+        </w:rPr>
+      </w:pPr>
+      <w:r>
+        <w:rPr>
+          <w:rFonts w:cs="Arial"/>
+        </w:rPr>
+        <w:t xml:space="preserve">v </w:t>
+      </w:r>
+      <w:r>
+        <w:rPr>
+          <w:rFonts w:cs="Arial"/>
+        </w:rPr>
+        <w:t>1.0</w:t>
+      </w:r>
+    </w:p>
+    <w:p>
+      <w:pPr>
+        <w:jc w:val="center"/>
+        <w:rPr>
+          <w:rFonts w:cs="Arial"/>
+          <w:b/>
+          <w:sz w:val="36"/>
+          <w:szCs w:val="36"/>
+        </w:rPr>
       </w:pPr>
     </w:p>
     <w:p>
@@ -359,13 +368,22 @@
         <w:t>Programming</w:t>
       </w:r>
       <w:r>
-        <w:t xml:space="preserve"> Team/scratch/</w:t>
+        <w:t xml:space="preserve"> Team/</w:t>
+      </w:r>
+      <w:r>
+        <w:t>scratch</w:t>
+      </w:r>
+      <w:r>
+        <w:t>/</w:t>
       </w:r>
       <w:r>
         <w:t>Documentation</w:t>
       </w:r>
       <w:r>
-        <w:t>.docx</w:t>
+        <w:t>.</w:t>
+      </w:r>
+      <w:r>
+        <w:t>docx</w:t>
       </w:r>
     </w:p>
     <w:p>
@@ -416,7 +434,7 @@
         <w:t>ument auditor: Ioanna Kyprianou</w:t>
       </w:r>
       <w:r>
-        <w:t xml:space="preserve"> [not yet audited]</w:t>
+        <w:t xml:space="preserve"> 2009/06/08</w:t>
       </w:r>
     </w:p>
     <w:p>
@@ -427,7 +445,7 @@
         <w:t>Document auditor: Daniel Cooper</w:t>
       </w:r>
       <w:r>
-        <w:t xml:space="preserve"> [not yet audited]</w:t>
+        <w:t xml:space="preserve"> 2009/06/08</w:t>
       </w:r>
     </w:p>
     <w:p>
@@ -441,7 +459,10 @@
         <w:t>Paul Calcraft</w:t>
       </w:r>
       <w:r>
-        <w:t xml:space="preserve"> [not yet audited]</w:t>
+        <w:t xml:space="preserve"> </w:t>
+      </w:r>
+      <w:r>
+        <w:t>2009/06/08</w:t>
       </w:r>
     </w:p>
     <w:p>
@@ -455,8 +476,16 @@
         <w:t>Sohani Amiruzzaman</w:t>
       </w:r>
       <w:r>
-        <w:t xml:space="preserve"> [not yet audited]</w:t>
-      </w:r>
+        <w:t xml:space="preserve"> </w:t>
+      </w:r>
+      <w:r>
+        <w:t>2009/06/08</w:t>
+      </w:r>
+    </w:p>
+    <w:p>
+      <w:pPr>
+        <w:pStyle w:val="NoSpacing"/>
+      </w:pPr>
       <w:r>
         <w:rPr>
           <w:color w:val="800080"/>
@@ -534,7 +563,7 @@
         </w:rPr>
         <w:fldChar w:fldCharType="separate"/>
       </w:r>
-      <w:hyperlink w:anchor="_Toc232131731" w:history="1">
+      <w:hyperlink w:anchor="_Toc232141872" w:history="1">
         <w:r>
           <w:rPr>
             <w:rStyle w:val="Hyperlink"/>
@@ -578,7 +607,7 @@
             <w:noProof/>
             <w:webHidden/>
           </w:rPr>
-          <w:instrText xml:space="preserve"> PAGEREF _Toc232131731 \h </w:instrText>
+          <w:instrText xml:space="preserve"> PAGEREF _Toc232141872 \h </w:instrText>
         </w:r>
         <w:r>
           <w:rPr>
@@ -624,7 +653,7 @@
           <w:lang w:eastAsia="en-GB"/>
         </w:rPr>
       </w:pPr>
-      <w:hyperlink w:anchor="_Toc232131732" w:history="1">
+      <w:hyperlink w:anchor="_Toc232141873" w:history="1">
         <w:r>
           <w:rPr>
             <w:rStyle w:val="Hyperlink"/>
@@ -647,6 +676,96 @@
             <w:rStyle w:val="Hyperlink"/>
             <w:noProof/>
           </w:rPr>
+          <w:t>Running the Software</w:t>
+        </w:r>
+        <w:r>
+          <w:rPr>
+            <w:noProof/>
+            <w:webHidden/>
+          </w:rPr>
+          <w:tab/>
+        </w:r>
+        <w:r>
+          <w:rPr>
+            <w:noProof/>
+            <w:webHidden/>
+          </w:rPr>
+          <w:fldChar w:fldCharType="begin"/>
+        </w:r>
+        <w:r>
+          <w:rPr>
+            <w:noProof/>
+            <w:webHidden/>
+          </w:rPr>
+          <w:instrText xml:space="preserve"> PAGEREF _Toc232141873 \h </w:instrText>
+        </w:r>
+        <w:r>
+          <w:rPr>
+            <w:noProof/>
+            <w:webHidden/>
+          </w:rPr>
+        </w:r>
+        <w:r>
+          <w:rPr>
+            <w:noProof/>
+            <w:webHidden/>
+          </w:rPr>
+          <w:fldChar w:fldCharType="separate"/>
+        </w:r>
+        <w:r>
+          <w:rPr>
+            <w:noProof/>
+            <w:webHidden/>
+          </w:rPr>
+          <w:t>5</w:t>
+        </w:r>
+        <w:r>
+          <w:rPr>
+            <w:noProof/>
+            <w:webHidden/>
+          </w:rPr>
+          <w:fldChar w:fldCharType="end"/>
+        </w:r>
+      </w:hyperlink>
+    </w:p>
+    <w:p>
+      <w:pPr>
+        <w:pStyle w:val="TOC1"/>
+        <w:tabs>
+          <w:tab w:val="left" w:pos="480"/>
+          <w:tab w:val="right" w:leader="dot" w:pos="9894"/>
+        </w:tabs>
+        <w:rPr>
+          <w:rFonts w:asciiTheme="minorHAnsi" w:eastAsiaTheme="minorEastAsia" w:hAnsiTheme="minorHAnsi" w:cstheme="minorBidi"/>
+          <w:noProof/>
+          <w:sz w:val="22"/>
+          <w:szCs w:val="22"/>
+          <w:lang w:eastAsia="en-GB"/>
+        </w:rPr>
+      </w:pPr>
+      <w:hyperlink w:anchor="_Toc232141874" w:history="1">
+        <w:r>
+          <w:rPr>
+            <w:rStyle w:val="Hyperlink"/>
+            <w:noProof/>
+          </w:rPr>
+          <w:t>3</w:t>
+        </w:r>
+        <w:r>
+          <w:rPr>
+            <w:rFonts w:asciiTheme="minorHAnsi" w:eastAsiaTheme="minorEastAsia" w:hAnsiTheme="minorHAnsi" w:cstheme="minorBidi"/>
+            <w:noProof/>
+            <w:sz w:val="22"/>
+            <w:szCs w:val="22"/>
+            <w:lang w:eastAsia="en-GB"/>
+          </w:rPr>
+          <w:tab/>
+        </w:r>
+        <w:r>
+          <w:rPr>
+            <w:rStyle w:val="Hyperlink"/>
+            <w:noProof/>
+          </w:rPr>
           <w:t>Changes from the Low Level Design</w:t>
         </w:r>
         <w:r>
@@ -668,7 +787,7 @@
             <w:noProof/>
             <w:webHidden/>
           </w:rPr>
-          <w:instrText xml:space="preserve"> PAGEREF _Toc232131732 \h </w:instrText>
+          <w:instrText xml:space="preserve"> PAGEREF _Toc232141874 \h </w:instrText>
         </w:r>
         <w:r>
           <w:rPr>
@@ -688,7 +807,7 @@
             <w:noProof/>
             <w:webHidden/>
           </w:rPr>
-          <w:t>5</w:t>
+          <w:t>6</w:t>
         </w:r>
         <w:r>
           <w:rPr>
@@ -714,13 +833,13 @@
           <w:lang w:eastAsia="en-GB"/>
         </w:rPr>
       </w:pPr>
-      <w:hyperlink w:anchor="_Toc232131733" w:history="1">
+      <w:hyperlink w:anchor="_Toc232141875" w:history="1">
         <w:r>
           <w:rPr>
             <w:rStyle w:val="Hyperlink"/>
             <w:noProof/>
           </w:rPr>
-          <w:t>2.1</w:t>
+          <w:t>3.1</w:t>
         </w:r>
         <w:r>
           <w:rPr>
@@ -758,7 +877,7 @@
             <w:noProof/>
             <w:webHidden/>
           </w:rPr>
-          <w:instrText xml:space="preserve"> PAGEREF _Toc232131733 \h </w:instrText>
+          <w:instrText xml:space="preserve"> PAGEREF _Toc232141875 \h </w:instrText>
         </w:r>
         <w:r>
           <w:rPr>
@@ -778,7 +897,7 @@
             <w:noProof/>
             <w:webHidden/>
           </w:rPr>
-          <w:t>5</w:t>
+          <w:t>6</w:t>
         </w:r>
         <w:r>
           <w:rPr>
@@ -804,13 +923,13 @@
           <w:lang w:eastAsia="en-GB"/>
         </w:rPr>
       </w:pPr>
-      <w:hyperlink w:anchor="_Toc232131734" w:history="1">
+      <w:hyperlink w:anchor="_Toc232141876" w:history="1">
         <w:r>
           <w:rPr>
             <w:rStyle w:val="Hyperlink"/>
             <w:noProof/>
           </w:rPr>
-          <w:t>2.2</w:t>
+          <w:t>3.2</w:t>
         </w:r>
         <w:r>
           <w:rPr>
@@ -848,7 +967,7 @@
             <w:noProof/>
             <w:webHidden/>
           </w:rPr>
-          <w:instrText xml:space="preserve"> PAGEREF _Toc232131734 \h </w:instrText>
+          <w:instrText xml:space="preserve"> PAGEREF _Toc232141876 \h </w:instrText>
         </w:r>
         <w:r>
           <w:rPr>
@@ -868,7 +987,7 @@
             <w:noProof/>
             <w:webHidden/>
           </w:rPr>
-          <w:t>5</w:t>
+          <w:t>6</w:t>
         </w:r>
         <w:r>
           <w:rPr>
@@ -894,13 +1013,13 @@
           <w:lang w:eastAsia="en-GB"/>
         </w:rPr>
       </w:pPr>
-      <w:hyperlink w:anchor="_Toc232131735" w:history="1">
+      <w:hyperlink w:anchor="_Toc232141877" w:history="1">
         <w:r>
           <w:rPr>
             <w:rStyle w:val="Hyperlink"/>
             <w:noProof/>
           </w:rPr>
-          <w:t>2.3</w:t>
+          <w:t>3.3</w:t>
         </w:r>
         <w:r>
           <w:rPr>
@@ -938,7 +1057,7 @@
             <w:noProof/>
             <w:webHidden/>
           </w:rPr>
-          <w:instrText xml:space="preserve"> PAGEREF _Toc232131735 \h </w:instrText>
+          <w:instrText xml:space="preserve"> PAGEREF _Toc232141877 \h </w:instrText>
         </w:r>
         <w:r>
           <w:rPr>
@@ -958,7 +1077,7 @@
             <w:noProof/>
             <w:webHidden/>
           </w:rPr>
-          <w:t>5</w:t>
+          <w:t>6</w:t>
         </w:r>
         <w:r>
           <w:rPr>
@@ -984,13 +1103,13 @@
           <w:lang w:eastAsia="en-GB"/>
         </w:rPr>
       </w:pPr>
-      <w:hyperlink w:anchor="_Toc232131736" w:history="1">
+      <w:hyperlink w:anchor="_Toc232141878" w:history="1">
         <w:r>
           <w:rPr>
             <w:rStyle w:val="Hyperlink"/>
             <w:noProof/>
           </w:rPr>
-          <w:t>2.4</w:t>
+          <w:t>3.4</w:t>
         </w:r>
         <w:r>
           <w:rPr>
@@ -1028,7 +1147,7 @@
             <w:noProof/>
             <w:webHidden/>
           </w:rPr>
-          <w:instrText xml:space="preserve"> PAGEREF _Toc232131736 \h </w:instrText>
+          <w:instrText xml:space="preserve"> PAGEREF _Toc232141878 \h </w:instrText>
         </w:r>
         <w:r>
           <w:rPr>
@@ -1048,7 +1167,7 @@
             <w:noProof/>
             <w:webHidden/>
           </w:rPr>
-          <w:t>6</w:t>
+          <w:t>7</w:t>
         </w:r>
         <w:r>
           <w:rPr>
@@ -1074,13 +1193,13 @@
           <w:lang w:eastAsia="en-GB"/>
         </w:rPr>
       </w:pPr>
-      <w:hyperlink w:anchor="_Toc232131737" w:history="1">
+      <w:hyperlink w:anchor="_Toc232141879" w:history="1">
         <w:r>
           <w:rPr>
             <w:rStyle w:val="Hyperlink"/>
             <w:noProof/>
           </w:rPr>
-          <w:t>2.5</w:t>
+          <w:t>3.5</w:t>
         </w:r>
         <w:r>
           <w:rPr>
@@ -1118,7 +1237,7 @@
             <w:noProof/>
             <w:webHidden/>
           </w:rPr>
-          <w:instrText xml:space="preserve"> PAGEREF _Toc232131737 \h </w:instrText>
+          <w:instrText xml:space="preserve"> PAGEREF _Toc232141879 \h </w:instrText>
         </w:r>
         <w:r>
           <w:rPr>
@@ -1138,7 +1257,7 @@
             <w:noProof/>
             <w:webHidden/>
           </w:rPr>
-          <w:t>6</w:t>
+          <w:t>7</w:t>
         </w:r>
         <w:r>
           <w:rPr>
@@ -1164,13 +1283,13 @@
           <w:lang w:eastAsia="en-GB"/>
         </w:rPr>
       </w:pPr>
-      <w:hyperlink w:anchor="_Toc232131738" w:history="1">
+      <w:hyperlink w:anchor="_Toc232141880" w:history="1">
         <w:r>
           <w:rPr>
             <w:rStyle w:val="Hyperlink"/>
             <w:noProof/>
           </w:rPr>
-          <w:t>3</w:t>
+          <w:t>4</w:t>
         </w:r>
         <w:r>
           <w:rPr>
@@ -1208,7 +1327,7 @@
             <w:noProof/>
             <w:webHidden/>
           </w:rPr>
-          <w:instrText xml:space="preserve"> PAGEREF _Toc232131738 \h </w:instrText>
+          <w:instrText xml:space="preserve"> PAGEREF _Toc232141880 \h </w:instrText>
         </w:r>
         <w:r>
           <w:rPr>
@@ -1228,7 +1347,7 @@
             <w:noProof/>
             <w:webHidden/>
           </w:rPr>
-          <w:t>7</w:t>
+          <w:t>8</w:t>
         </w:r>
         <w:r>
           <w:rPr>
@@ -1254,13 +1373,13 @@
           <w:lang w:eastAsia="en-GB"/>
         </w:rPr>
       </w:pPr>
-      <w:hyperlink w:anchor="_Toc232131739" w:history="1">
+      <w:hyperlink w:anchor="_Toc232141881" w:history="1">
         <w:r>
           <w:rPr>
             <w:rStyle w:val="Hyperlink"/>
             <w:noProof/>
           </w:rPr>
-          <w:t>4</w:t>
+          <w:t>5</w:t>
         </w:r>
         <w:r>
           <w:rPr>
@@ -1298,7 +1417,7 @@
             <w:noProof/>
             <w:webHidden/>
           </w:rPr>
-          <w:instrText xml:space="preserve"> PAGEREF _Toc232131739 \h </w:instrText>
+          <w:instrText xml:space="preserve"> PAGEREF _Toc232141881 \h </w:instrText>
         </w:r>
         <w:r>
           <w:rPr>
@@ -1318,7 +1437,7 @@
             <w:noProof/>
             <w:webHidden/>
           </w:rPr>
-          <w:t>7</w:t>
+          <w:t>8</w:t>
         </w:r>
         <w:r>
           <w:rPr>
@@ -1344,13 +1463,13 @@
           <w:lang w:eastAsia="en-GB"/>
         </w:rPr>
       </w:pPr>
-      <w:hyperlink w:anchor="_Toc232131740" w:history="1">
+      <w:hyperlink w:anchor="_Toc232141882" w:history="1">
         <w:r>
           <w:rPr>
             <w:rStyle w:val="Hyperlink"/>
             <w:noProof/>
           </w:rPr>
-          <w:t>4.1</w:t>
+          <w:t>5.1</w:t>
         </w:r>
         <w:r>
           <w:rPr>
@@ -1388,7 +1507,7 @@
             <w:noProof/>
             <w:webHidden/>
           </w:rPr>
-          <w:instrText xml:space="preserve"> PAGEREF _Toc232131740 \h </w:instrText>
+          <w:instrText xml:space="preserve"> PAGEREF _Toc232141882 \h </w:instrText>
         </w:r>
         <w:r>
           <w:rPr>
@@ -1408,7 +1527,7 @@
             <w:noProof/>
             <w:webHidden/>
           </w:rPr>
-          <w:t>7</w:t>
+          <w:t>8</w:t>
         </w:r>
         <w:r>
           <w:rPr>
@@ -1434,13 +1553,13 @@
           <w:lang w:eastAsia="en-GB"/>
         </w:rPr>
       </w:pPr>
-      <w:hyperlink w:anchor="_Toc232131741" w:history="1">
+      <w:hyperlink w:anchor="_Toc232141883" w:history="1">
         <w:r>
           <w:rPr>
             <w:rStyle w:val="Hyperlink"/>
             <w:noProof/>
           </w:rPr>
-          <w:t>4.2</w:t>
+          <w:t>5.2</w:t>
         </w:r>
         <w:r>
           <w:rPr>
@@ -1478,7 +1597,7 @@
             <w:noProof/>
             <w:webHidden/>
           </w:rPr>
-          <w:instrText xml:space="preserve"> PAGEREF _Toc232131741 \h </w:instrText>
+          <w:instrText xml:space="preserve"> PAGEREF _Toc232141883 \h </w:instrText>
         </w:r>
         <w:r>
           <w:rPr>
@@ -1498,7 +1617,7 @@
             <w:noProof/>
             <w:webHidden/>
           </w:rPr>
-          <w:t>7</w:t>
+          <w:t>8</w:t>
         </w:r>
         <w:r>
           <w:rPr>
@@ -1524,13 +1643,13 @@
           <w:lang w:eastAsia="en-GB"/>
         </w:rPr>
       </w:pPr>
-      <w:hyperlink w:anchor="_Toc232131742" w:history="1">
+      <w:hyperlink w:anchor="_Toc232141884" w:history="1">
         <w:r>
           <w:rPr>
             <w:rStyle w:val="Hyperlink"/>
             <w:noProof/>
           </w:rPr>
-          <w:t>4.3</w:t>
+          <w:t>5.3</w:t>
         </w:r>
         <w:r>
           <w:rPr>
@@ -1568,7 +1687,7 @@
             <w:noProof/>
             <w:webHidden/>
           </w:rPr>
-          <w:instrText xml:space="preserve"> PAGEREF _Toc232131742 \h </w:instrText>
+          <w:instrText xml:space="preserve"> PAGEREF _Toc232141884 \h </w:instrText>
         </w:r>
         <w:r>
           <w:rPr>
@@ -1588,7 +1707,7 @@
             <w:noProof/>
             <w:webHidden/>
           </w:rPr>
-          <w:t>8</w:t>
+          <w:t>9</w:t>
         </w:r>
         <w:r>
           <w:rPr>
@@ -1651,7 +1770,7 @@
       <w:pPr>
         <w:pStyle w:val="Heading1"/>
       </w:pPr>
-      <w:bookmarkStart w:id="0" w:name="_Toc232131731"/>
+      <w:bookmarkStart w:id="0" w:name="_Toc232141872"/>
       <w:r>
         <w:t>Navigating the Code</w:t>
       </w:r>
@@ -1677,7 +1796,10 @@
     <w:p/>
     <w:p>
       <w:r>
-        <w:t>On the SVN, our code is located in the Programming Team/baselined/ directory, and consists of 3 (NetBeans) projects, each with their own directory:</w:t>
+        <w:t>On the SVN, our code is located in the Programming Team/baselined/ directory, and consists of 3 (NetBeans) projects</w:t>
+      </w:r>
+      <w:r>
+        <w:t>, each with their own directory. Each project directory has a /src/ subfolder with all the packages and their classes as subdirectories/files – the java files can be accessed directly this way if not using NetBeans to open the projects. The 3 projects that comprise our software are:</w:t>
       </w:r>
     </w:p>
     <w:p/>
@@ -1735,6 +1857,67 @@
         <w:t>Note that the browser will not choke if the plugins aren’t there, it will make a note in the log file that the renderers could not be loaded, and all pages will render with no specialisation of tags – so just each tag’s inner text will show.</w:t>
       </w:r>
     </w:p>
+    <w:p/>
+    <w:p>
+      <w:r>
+        <w:t xml:space="preserve">The </w:t>
+      </w:r>
+      <w:r>
+        <w:rPr>
+          <w:b/>
+        </w:rPr>
+        <w:t>JavaDocs</w:t>
+      </w:r>
+      <w:r>
+        <w:t xml:space="preserve"> for the 3 projects are available here:</w:t>
+      </w:r>
+    </w:p>
+    <w:p/>
+    <w:p>
+      <w:r>
+        <w:t>Programming Team/</w:t>
+      </w:r>
+      <w:r>
+        <w:t>baselined</w:t>
+      </w:r>
+      <w:r>
+        <w:t>/BrowserMonkey/dist/javadoc/index.html</w:t>
+      </w:r>
+    </w:p>
+    <w:p>
+      <w:r>
+        <w:t>Programming Team/</w:t>
+      </w:r>
+      <w:r>
+        <w:t>baselined</w:t>
+      </w:r>
+      <w:r>
+        <w:t>/BrowserMonkey</w:t>
+      </w:r>
+      <w:r>
+        <w:t>SDK</w:t>
+      </w:r>
+      <w:r>
+        <w:t>/dist/javadoc/index.html</w:t>
+      </w:r>
+    </w:p>
+    <w:p>
+      <w:r>
+        <w:t>Programming Team/</w:t>
+      </w:r>
+      <w:r>
+        <w:t>baselined</w:t>
+      </w:r>
+      <w:r>
+        <w:t>/BrowserMonkey</w:t>
+      </w:r>
+      <w:r>
+        <w:t>TagPlugins</w:t>
+      </w:r>
+      <w:r>
+        <w:t>/dist/javadoc/index.html</w:t>
+      </w:r>
+    </w:p>
     <w:p>
       <w:r>
         <w:br w:type="page"/>
@@ -1745,22 +1928,122 @@
       <w:pPr>
         <w:pStyle w:val="Heading1"/>
       </w:pPr>
-      <w:bookmarkStart w:id="1" w:name="_Toc232131732"/>
+      <w:bookmarkStart w:id="1" w:name="_Toc232141873"/>
+      <w:r>
+        <w:t>Running the Software</w:t>
+      </w:r>
+      <w:bookmarkEnd w:id="1"/>
+    </w:p>
+    <w:p/>
+    <w:p>
+      <w:r>
+        <w:t>To run the software, execute the following batch file:</w:t>
+      </w:r>
+    </w:p>
+    <w:p/>
+    <w:p>
+      <w:pPr>
+        <w:rPr>
+          <w:i/>
+        </w:rPr>
+      </w:pPr>
+      <w:r>
+        <w:rPr>
+          <w:i/>
+        </w:rPr>
+        <w:t>Programming Team/baselined/run.bat</w:t>
+      </w:r>
+    </w:p>
+    <w:p/>
+    <w:p>
+      <w:r>
+        <w:t>The batch file does the following (if not running on Windows, follow these instructions to execute):</w:t>
+      </w:r>
+    </w:p>
+    <w:p/>
+    <w:p>
+      <w:r>
+        <w:t>Run:</w:t>
+      </w:r>
+    </w:p>
+    <w:p/>
+    <w:p>
+      <w:pPr>
+        <w:rPr>
+          <w:i/>
+        </w:rPr>
+      </w:pPr>
+      <w:r>
+        <w:rPr>
+          <w:i/>
+        </w:rPr>
+        <w:t>Programming Team/baselined/BrowserMonkey/dist/BrowserMonkey.jar</w:t>
+      </w:r>
+    </w:p>
+    <w:p/>
+    <w:p>
+      <w:r>
+        <w:t>With the working/user directory set as:</w:t>
+      </w:r>
+    </w:p>
+    <w:p/>
+    <w:p>
+      <w:pPr>
+        <w:rPr>
+          <w:i/>
+        </w:rPr>
+      </w:pPr>
+      <w:r>
+        <w:rPr>
+          <w:i/>
+        </w:rPr>
+        <w:t>Programming Team/</w:t>
+      </w:r>
+      <w:r>
+        <w:rPr>
+          <w:i/>
+        </w:rPr>
+        <w:t>baselined</w:t>
+      </w:r>
+      <w:r>
+        <w:rPr>
+          <w:i/>
+        </w:rPr>
+        <w:t>/BrowserMonkey</w:t>
+      </w:r>
+    </w:p>
+    <w:p/>
+    <w:p>
+      <w:r>
+        <w:t>This is so it can load all the files it needs, like the start up page, the tagRenderers.properties, and the TagPlugins.jar in the plugins directory from where they have been setup.</w:t>
+      </w:r>
+    </w:p>
+    <w:p>
+      <w:r>
+        <w:br w:type="page"/>
+      </w:r>
+    </w:p>
+    <w:p/>
+    <w:p>
+      <w:pPr>
+        <w:pStyle w:val="Heading1"/>
+      </w:pPr>
+      <w:bookmarkStart w:id="2" w:name="_Toc232141874"/>
       <w:r>
         <w:t>Changes from the Low Level Design</w:t>
       </w:r>
-      <w:bookmarkEnd w:id="1"/>
+      <w:bookmarkEnd w:id="2"/>
     </w:p>
     <w:p/>
     <w:p>
       <w:pPr>
         <w:pStyle w:val="Heading2"/>
       </w:pPr>
-      <w:bookmarkStart w:id="2" w:name="_Toc232131733"/>
+      <w:bookmarkStart w:id="3" w:name="_Toc232141875"/>
       <w:r>
         <w:t>RenderNode</w:t>
       </w:r>
-      <w:bookmarkEnd w:id="2"/>
+      <w:bookmarkEnd w:id="3"/>
     </w:p>
     <w:p/>
     <w:p>
@@ -1782,11 +2065,11 @@
       <w:pPr>
         <w:pStyle w:val="Heading2"/>
       </w:pPr>
-      <w:bookmarkStart w:id="3" w:name="_Toc232131734"/>
+      <w:bookmarkStart w:id="4" w:name="_Toc232141876"/>
       <w:r>
         <w:t>LayoutRenderNode</w:t>
       </w:r>
-      <w:bookmarkEnd w:id="3"/>
+      <w:bookmarkEnd w:id="4"/>
     </w:p>
     <w:p/>
     <w:p>
@@ -1802,11 +2085,11 @@
       <w:pPr>
         <w:pStyle w:val="Heading2"/>
       </w:pPr>
-      <w:bookmarkStart w:id="4" w:name="_Toc232131735"/>
+      <w:bookmarkStart w:id="5" w:name="_Toc232141877"/>
       <w:r>
         <w:t>Renderer</w:t>
       </w:r>
-      <w:bookmarkEnd w:id="4"/>
+      <w:bookmarkEnd w:id="5"/>
     </w:p>
     <w:p/>
     <w:p>
@@ -1838,11 +2121,11 @@
       <w:pPr>
         <w:pStyle w:val="Heading2"/>
       </w:pPr>
-      <w:bookmarkStart w:id="5" w:name="_Toc232131736"/>
+      <w:bookmarkStart w:id="6" w:name="_Toc232141878"/>
       <w:r>
         <w:t>IOUtility</w:t>
       </w:r>
-      <w:bookmarkEnd w:id="5"/>
+      <w:bookmarkEnd w:id="6"/>
     </w:p>
     <w:p/>
     <w:p>
@@ -1855,7 +2138,7 @@
       <w:pPr>
         <w:pStyle w:val="Heading2"/>
       </w:pPr>
-      <w:bookmarkStart w:id="6" w:name="_Toc232131737"/>
+      <w:bookmarkStart w:id="7" w:name="_Toc232141879"/>
       <w:r>
         <w:t>Swing w</w:t>
       </w:r>
@@ -1868,7 +2151,7 @@
       <w:r>
         <w:t>hreads</w:t>
       </w:r>
-      <w:bookmarkEnd w:id="6"/>
+      <w:bookmarkEnd w:id="7"/>
     </w:p>
     <w:p/>
     <w:p>
@@ -1886,11 +2169,11 @@
       <w:pPr>
         <w:pStyle w:val="Heading1"/>
       </w:pPr>
-      <w:bookmarkStart w:id="7" w:name="_Toc232131738"/>
+      <w:bookmarkStart w:id="8" w:name="_Toc232141880"/>
       <w:r>
         <w:t>Extensibility</w:t>
       </w:r>
-      <w:bookmarkEnd w:id="7"/>
+      <w:bookmarkEnd w:id="8"/>
     </w:p>
     <w:p/>
     <w:p>
@@ -1993,21 +2276,21 @@
       <w:pPr>
         <w:pStyle w:val="Heading1"/>
       </w:pPr>
-      <w:bookmarkStart w:id="8" w:name="_Toc232131739"/>
+      <w:bookmarkStart w:id="9" w:name="_Toc232141881"/>
       <w:r>
         <w:t>Extra features</w:t>
       </w:r>
-      <w:bookmarkEnd w:id="8"/>
+      <w:bookmarkEnd w:id="9"/>
     </w:p>
     <w:p>
       <w:pPr>
         <w:pStyle w:val="Heading2"/>
       </w:pPr>
-      <w:bookmarkStart w:id="9" w:name="_Toc232131740"/>
+      <w:bookmarkStart w:id="10" w:name="_Toc232141882"/>
       <w:r>
         <w:t>Images</w:t>
       </w:r>
-      <w:bookmarkEnd w:id="9"/>
+      <w:bookmarkEnd w:id="10"/>
     </w:p>
     <w:p/>
     <w:p>
@@ -2020,11 +2303,11 @@
       <w:pPr>
         <w:pStyle w:val="Heading2"/>
       </w:pPr>
-      <w:bookmarkStart w:id="10" w:name="_Toc232131741"/>
+      <w:bookmarkStart w:id="11" w:name="_Toc232141883"/>
       <w:r>
         <w:t>Table layout system</w:t>
       </w:r>
-      <w:bookmarkEnd w:id="10"/>
+      <w:bookmarkEnd w:id="11"/>
     </w:p>
     <w:p/>
     <w:p>
@@ -2041,14 +2324,14 @@
       <w:pPr>
         <w:pStyle w:val="Heading2"/>
       </w:pPr>
-      <w:bookmarkStart w:id="11" w:name="_Toc232131742"/>
+      <w:bookmarkStart w:id="12" w:name="_Toc232141884"/>
       <w:r>
         <w:t>Debugging</w:t>
       </w:r>
       <w:r>
         <w:t xml:space="preserve"> and testing</w:t>
       </w:r>
-      <w:bookmarkEnd w:id="11"/>
+      <w:bookmarkEnd w:id="12"/>
     </w:p>
     <w:p/>
     <w:p>
@@ -2259,12 +2542,8 @@
       </w:r>
     </w:p>
     <w:sectPr>
-      <w:headerReference w:type="even" r:id="rId11"/>
-      <w:headerReference w:type="default" r:id="rId12"/>
-      <w:footerReference w:type="even" r:id="rId13"/>
-      <w:footerReference w:type="default" r:id="rId14"/>
-      <w:headerReference w:type="first" r:id="rId15"/>
-      <w:footerReference w:type="first" r:id="rId16"/>
+      <w:headerReference w:type="default" r:id="rId11"/>
+      <w:footerReference w:type="default" r:id="rId12"/>
       <w:pgSz w:w="12240" w:h="15840"/>
       <w:pgMar w:top="720" w:right="1077" w:bottom="902" w:left="1259" w:header="709" w:footer="709" w:gutter="0"/>
       <w:pgBorders w:display="firstPage" w:offsetFrom="page">
@@ -2301,16 +2580,6 @@
 </file>
 
 <file path=word/footer1.xml><?xml version="1.0" encoding="utf-8"?>
-<w:ftr xmlns:ve="http://schemas.openxmlformats.org/markup-compatibility/2006" xmlns:o="urn:schemas-microsoft-com:office:office" xmlns:r="http://schemas.openxmlformats.org/officeDocument/2006/relationships" xmlns:m="http://schemas.openxmlformats.org/officeDocument/2006/math" xmlns:v="urn:schemas-microsoft-com:vml" xmlns:wp="http://schemas.openxmlformats.org/drawingml/2006/wordprocessingDrawing" xmlns:w10="urn:schemas-microsoft-com:office:word" xmlns:w="http://schemas.openxmlformats.org/wordprocessingml/2006/main" xmlns:wne="http://schemas.microsoft.com/office/word/2006/wordml">
-  <w:p>
-    <w:pPr>
-      <w:pStyle w:val="Footer"/>
-    </w:pPr>
-  </w:p>
-</w:ftr>
-</file>
-
-<file path=word/footer2.xml><?xml version="1.0" encoding="utf-8"?>
 <w:ftr xmlns:ve="http://schemas.openxmlformats.org/markup-compatibility/2006" xmlns:o="urn:schemas-microsoft-com:office:office" xmlns:r="http://schemas.openxmlformats.org/officeDocument/2006/relationships" xmlns:m="http://schemas.openxmlformats.org/officeDocument/2006/math" xmlns:v="urn:schemas-microsoft-com:vml" xmlns:wp="http://schemas.openxmlformats.org/drawingml/2006/wordprocessingDrawing" xmlns:w10="urn:schemas-microsoft-com:office:word" xmlns:w="http://schemas.openxmlformats.org/wordprocessingml/2006/main" xmlns:wne="http://schemas.microsoft.com/office/word/2006/wordml">
   <w:p>
     <w:pPr>
@@ -2368,9 +2637,6 @@
         </w:docPartObj>
       </w:sdtPr>
       <w:sdtContent>
-        <w:r>
-          <w:t xml:space="preserve">Page </w:t>
-        </w:r>
         <w:fldSimple w:instr=" PAGE ">
           <w:r>
             <w:rPr>
@@ -2387,7 +2653,7 @@
             <w:rPr>
               <w:noProof/>
             </w:rPr>
-            <w:t>9</w:t>
+            <w:t>10</w:t>
           </w:r>
         </w:fldSimple>
       </w:sdtContent>
@@ -2406,16 +2672,6 @@
 </w:ftr>
 </file>
 
-<file path=word/footer3.xml><?xml version="1.0" encoding="utf-8"?>
-<w:ftr xmlns:ve="http://schemas.openxmlformats.org/markup-compatibility/2006" xmlns:o="urn:schemas-microsoft-com:office:office" xmlns:r="http://schemas.openxmlformats.org/officeDocument/2006/relationships" xmlns:m="http://schemas.openxmlformats.org/officeDocument/2006/math" xmlns:v="urn:schemas-microsoft-com:vml" xmlns:wp="http://schemas.openxmlformats.org/drawingml/2006/wordprocessingDrawing" xmlns:w10="urn:schemas-microsoft-com:office:word" xmlns:w="http://schemas.openxmlformats.org/wordprocessingml/2006/main" xmlns:wne="http://schemas.microsoft.com/office/word/2006/wordml">
-  <w:p>
-    <w:pPr>
-      <w:pStyle w:val="Footer"/>
-    </w:pPr>
-  </w:p>
-</w:ftr>
-</file>
-
 <file path=word/footnotes.xml><?xml version="1.0" encoding="utf-8"?>
 <w:footnotes xmlns:ve="http://schemas.openxmlformats.org/markup-compatibility/2006" xmlns:o="urn:schemas-microsoft-com:office:office" xmlns:r="http://schemas.openxmlformats.org/officeDocument/2006/relationships" xmlns:m="http://schemas.openxmlformats.org/officeDocument/2006/math" xmlns:v="urn:schemas-microsoft-com:vml" xmlns:wp="http://schemas.openxmlformats.org/drawingml/2006/wordprocessingDrawing" xmlns:w10="urn:schemas-microsoft-com:office:word" xmlns:w="http://schemas.openxmlformats.org/wordprocessingml/2006/main" xmlns:wne="http://schemas.microsoft.com/office/word/2006/wordml">
   <w:footnote w:type="separator" w:id="-1">
@@ -2436,16 +2692,6 @@
 </file>
 
 <file path=word/header1.xml><?xml version="1.0" encoding="utf-8"?>
-<w:hdr xmlns:ve="http://schemas.openxmlformats.org/markup-compatibility/2006" xmlns:o="urn:schemas-microsoft-com:office:office" xmlns:r="http://schemas.openxmlformats.org/officeDocument/2006/relationships" xmlns:m="http://schemas.openxmlformats.org/officeDocument/2006/math" xmlns:v="urn:schemas-microsoft-com:vml" xmlns:wp="http://schemas.openxmlformats.org/drawingml/2006/wordprocessingDrawing" xmlns:w10="urn:schemas-microsoft-com:office:word" xmlns:w="http://schemas.openxmlformats.org/wordprocessingml/2006/main" xmlns:wne="http://schemas.microsoft.com/office/word/2006/wordml">
-  <w:p>
-    <w:pPr>
-      <w:pStyle w:val="Header"/>
-    </w:pPr>
-  </w:p>
-</w:hdr>
-</file>
-
-<file path=word/header2.xml><?xml version="1.0" encoding="utf-8"?>
 <w:hdr xmlns:ve="http://schemas.openxmlformats.org/markup-compatibility/2006" xmlns:o="urn:schemas-microsoft-com:office:office" xmlns:r="http://schemas.openxmlformats.org/officeDocument/2006/relationships" xmlns:m="http://schemas.openxmlformats.org/officeDocument/2006/math" xmlns:v="urn:schemas-microsoft-com:vml" xmlns:wp="http://schemas.openxmlformats.org/drawingml/2006/wordprocessingDrawing" xmlns:w10="urn:schemas-microsoft-com:office:word" xmlns:w="http://schemas.openxmlformats.org/wordprocessingml/2006/main" xmlns:wne="http://schemas.microsoft.com/office/word/2006/wordml">
   <w:p>
     <w:pPr>
@@ -2488,16 +2734,6 @@
         <v:rect id="_x0000_i1025" style="width:0;height:1.5pt" o:hralign="center" o:hrstd="t" o:hr="t" fillcolor="gray" stroked="f"/>
       </w:pict>
     </w:r>
-  </w:p>
-</w:hdr>
-</file>
-
-<file path=word/header3.xml><?xml version="1.0" encoding="utf-8"?>
-<w:hdr xmlns:ve="http://schemas.openxmlformats.org/markup-compatibility/2006" xmlns:o="urn:schemas-microsoft-com:office:office" xmlns:r="http://schemas.openxmlformats.org/officeDocument/2006/relationships" xmlns:m="http://schemas.openxmlformats.org/officeDocument/2006/math" xmlns:v="urn:schemas-microsoft-com:vml" xmlns:wp="http://schemas.openxmlformats.org/drawingml/2006/wordprocessingDrawing" xmlns:w10="urn:schemas-microsoft-com:office:word" xmlns:w="http://schemas.openxmlformats.org/wordprocessingml/2006/main" xmlns:wne="http://schemas.microsoft.com/office/word/2006/wordml">
-  <w:p>
-    <w:pPr>
-      <w:pStyle w:val="Header"/>
-    </w:pPr>
   </w:p>
 </w:hdr>
 </file>
@@ -3773,7 +4009,7 @@
 </file>
 
 <file path=customXml/itemProps1.xml><?xml version="1.0" encoding="utf-8"?>
-<ds:datastoreItem xmlns:ds="http://schemas.openxmlformats.org/officeDocument/2006/customXml" ds:itemID="{8F364813-5F7E-4662-99D0-CA6041AFF2A5}">
+<ds:datastoreItem xmlns:ds="http://schemas.openxmlformats.org/officeDocument/2006/customXml" ds:itemID="{6BA7F586-DC49-42A0-9B51-60AD1C3BCCA1}">
   <ds:schemaRefs>
     <ds:schemaRef ds:uri="http://schemas.openxmlformats.org/officeDocument/2006/bibliography"/>
   </ds:schemaRefs>

</xml_diff>